<commit_message>
Some updates to the Soviets
</commit_message>
<xml_diff>
--- a/docs/nato/fr/air.docx
+++ b/docs/nato/fr/air.docx
@@ -302,7 +302,89 @@
         <w:t xml:space="preserve"> </w:t>
       </w:r>
       <w:r>
-        <w:t>Supporting the Mirage IV-P was an air refueling wing of 3 KC-135F Squadrons (12 total).</w:t>
+        <w:t xml:space="preserve">Supporting the Mirage IV-P was an air refueling </w:t>
+      </w:r>
+      <w:r>
+        <w:t>squadron</w:t>
+      </w:r>
+      <w:r>
+        <w:t xml:space="preserve"> </w:t>
+      </w:r>
+      <w:r>
+        <w:t xml:space="preserve">ERV 93 </w:t>
+      </w:r>
+      <w:r>
+        <w:t>(</w:t>
+      </w:r>
+      <w:proofErr w:type="spellStart"/>
+      <w:r>
+        <w:t>Escadron</w:t>
+      </w:r>
+      <w:proofErr w:type="spellEnd"/>
+      <w:r>
+        <w:t xml:space="preserve"> de </w:t>
+      </w:r>
+      <w:proofErr w:type="spellStart"/>
+      <w:r>
+        <w:t>Ravitaillement</w:t>
+      </w:r>
+      <w:proofErr w:type="spellEnd"/>
+      <w:r>
+        <w:t xml:space="preserve"> </w:t>
+      </w:r>
+      <w:proofErr w:type="spellStart"/>
+      <w:r>
+        <w:t>en</w:t>
+      </w:r>
+      <w:proofErr w:type="spellEnd"/>
+      <w:r>
+        <w:t xml:space="preserve"> Vol)</w:t>
+      </w:r>
+      <w:r>
+        <w:t xml:space="preserve"> </w:t>
+      </w:r>
+      <w:r>
+        <w:t xml:space="preserve">of </w:t>
+      </w:r>
+      <w:r>
+        <w:t xml:space="preserve">11 </w:t>
+      </w:r>
+      <w:r>
+        <w:t>C-135F</w:t>
+      </w:r>
+      <w:r>
+        <w:t>R</w:t>
+      </w:r>
+      <w:r>
+        <w:t xml:space="preserve"> </w:t>
+      </w:r>
+      <w:r>
+        <w:t xml:space="preserve">'Bretagne' based at </w:t>
+      </w:r>
+      <w:proofErr w:type="spellStart"/>
+      <w:r>
+        <w:t>Istres</w:t>
+      </w:r>
+      <w:proofErr w:type="spellEnd"/>
+      <w:r>
+        <w:t>-le-Tubes</w:t>
+      </w:r>
+      <w:r>
+        <w:t xml:space="preserve">, the ‘FR’ standing for </w:t>
+      </w:r>
+      <w:r>
+        <w:t>(F=French, R=</w:t>
+      </w:r>
+      <w:proofErr w:type="spellStart"/>
+      <w:r>
+        <w:t>Remotorized</w:t>
+      </w:r>
+      <w:proofErr w:type="spellEnd"/>
+      <w:r>
+        <w:t>)</w:t>
+      </w:r>
+      <w:r>
+        <w:t>.</w:t>
       </w:r>
     </w:p>
     <w:p>
@@ -324,7 +406,6 @@
           <w:noProof/>
           <w:lang w:eastAsia="en-CA"/>
         </w:rPr>
-        <w:lastRenderedPageBreak/>
         <w:drawing>
           <wp:inline distT="0" distB="0" distL="0" distR="0" wp14:anchorId="51E9FA5D" wp14:editId="1836B328">
             <wp:extent cx="4572000" cy="2571750"/>
@@ -378,15 +459,15 @@
     </w:p>
     <w:tbl>
       <w:tblPr>
-        <w:tblW w:w="7660" w:type="dxa"/>
+        <w:tblW w:w="7663" w:type="dxa"/>
         <w:tblInd w:w="103" w:type="dxa"/>
         <w:tblLook w:val="04A0" w:firstRow="1" w:lastRow="0" w:firstColumn="1" w:lastColumn="0" w:noHBand="0" w:noVBand="1"/>
       </w:tblPr>
       <w:tblGrid>
         <w:gridCol w:w="1140"/>
-        <w:gridCol w:w="1349"/>
+        <w:gridCol w:w="1351"/>
         <w:gridCol w:w="1911"/>
-        <w:gridCol w:w="779"/>
+        <w:gridCol w:w="780"/>
         <w:gridCol w:w="640"/>
         <w:gridCol w:w="1841"/>
       </w:tblGrid>
@@ -432,7 +513,7 @@
         </w:tc>
         <w:tc>
           <w:tcPr>
-            <w:tcW w:w="1349" w:type="dxa"/>
+            <w:tcW w:w="1351" w:type="dxa"/>
             <w:tcBorders>
               <w:top w:val="single" w:sz="4" w:space="0" w:color="auto"/>
               <w:left w:val="nil"/>
@@ -499,7 +580,7 @@
         </w:tc>
         <w:tc>
           <w:tcPr>
-            <w:tcW w:w="779" w:type="dxa"/>
+            <w:tcW w:w="780" w:type="dxa"/>
             <w:tcBorders>
               <w:top w:val="single" w:sz="4" w:space="0" w:color="auto"/>
               <w:left w:val="nil"/>
@@ -638,7 +719,7 @@
         </w:tc>
         <w:tc>
           <w:tcPr>
-            <w:tcW w:w="1349" w:type="dxa"/>
+            <w:tcW w:w="1351" w:type="dxa"/>
             <w:tcBorders>
               <w:top w:val="single" w:sz="8" w:space="0" w:color="auto"/>
               <w:left w:val="nil"/>
@@ -722,7 +803,7 @@
         </w:tc>
         <w:tc>
           <w:tcPr>
-            <w:tcW w:w="779" w:type="dxa"/>
+            <w:tcW w:w="780" w:type="dxa"/>
             <w:tcBorders>
               <w:top w:val="single" w:sz="8" w:space="0" w:color="auto"/>
               <w:left w:val="nil"/>
@@ -871,7 +952,7 @@
         </w:tc>
         <w:tc>
           <w:tcPr>
-            <w:tcW w:w="1349" w:type="dxa"/>
+            <w:tcW w:w="1351" w:type="dxa"/>
             <w:tcBorders>
               <w:top w:val="nil"/>
               <w:left w:val="nil"/>
@@ -939,7 +1020,7 @@
         </w:tc>
         <w:tc>
           <w:tcPr>
-            <w:tcW w:w="779" w:type="dxa"/>
+            <w:tcW w:w="780" w:type="dxa"/>
             <w:tcBorders>
               <w:top w:val="nil"/>
               <w:left w:val="nil"/>
@@ -1069,7 +1150,7 @@
         </w:tc>
         <w:tc>
           <w:tcPr>
-            <w:tcW w:w="1349" w:type="dxa"/>
+            <w:tcW w:w="1351" w:type="dxa"/>
             <w:tcBorders>
               <w:top w:val="nil"/>
               <w:left w:val="nil"/>
@@ -1139,7 +1220,7 @@
         </w:tc>
         <w:tc>
           <w:tcPr>
-            <w:tcW w:w="779" w:type="dxa"/>
+            <w:tcW w:w="780" w:type="dxa"/>
             <w:tcBorders>
               <w:top w:val="nil"/>
               <w:left w:val="nil"/>
@@ -1263,40 +1344,43 @@
                 <w:color w:val="000000"/>
                 <w:lang w:eastAsia="en-CA"/>
               </w:rPr>
-              <w:t>EB 1/93</w:t>
-            </w:r>
-          </w:p>
-        </w:tc>
-        <w:tc>
-          <w:tcPr>
-            <w:tcW w:w="1349" w:type="dxa"/>
-            <w:tcBorders>
-              <w:top w:val="nil"/>
-              <w:left w:val="nil"/>
-              <w:bottom w:val="single" w:sz="4" w:space="0" w:color="auto"/>
-              <w:right w:val="single" w:sz="4" w:space="0" w:color="auto"/>
-            </w:tcBorders>
-            <w:shd w:val="clear" w:color="auto" w:fill="auto"/>
-            <w:noWrap/>
-            <w:vAlign w:val="bottom"/>
-            <w:hideMark/>
-          </w:tcPr>
-          <w:p>
-            <w:pPr>
-              <w:spacing w:after="0" w:line="240" w:lineRule="auto"/>
-              <w:rPr>
-                <w:rFonts w:ascii="Calibri" w:eastAsia="Times New Roman" w:hAnsi="Calibri" w:cs="Times New Roman"/>
-                <w:color w:val="000000"/>
-                <w:lang w:eastAsia="en-CA"/>
-              </w:rPr>
-            </w:pPr>
-            <w:r>
-              <w:rPr>
-                <w:rFonts w:ascii="Calibri" w:eastAsia="Times New Roman" w:hAnsi="Calibri" w:cs="Times New Roman"/>
-                <w:color w:val="000000"/>
-                <w:lang w:eastAsia="en-CA"/>
-              </w:rPr>
-              <w:t>Guyenne</w:t>
+              <w:t>ERV 0</w:t>
+            </w:r>
+            <w:r>
+              <w:rPr>
+                <w:rFonts w:ascii="Calibri" w:eastAsia="Times New Roman" w:hAnsi="Calibri" w:cs="Times New Roman"/>
+                <w:color w:val="000000"/>
+                <w:lang w:eastAsia="en-CA"/>
+              </w:rPr>
+              <w:t>/93</w:t>
+            </w:r>
+          </w:p>
+        </w:tc>
+        <w:tc>
+          <w:tcPr>
+            <w:tcW w:w="1351" w:type="dxa"/>
+            <w:tcBorders>
+              <w:top w:val="nil"/>
+              <w:left w:val="nil"/>
+              <w:bottom w:val="single" w:sz="4" w:space="0" w:color="auto"/>
+              <w:right w:val="single" w:sz="4" w:space="0" w:color="auto"/>
+            </w:tcBorders>
+            <w:shd w:val="clear" w:color="auto" w:fill="auto"/>
+            <w:noWrap/>
+            <w:vAlign w:val="bottom"/>
+            <w:hideMark/>
+          </w:tcPr>
+          <w:p>
+            <w:pPr>
+              <w:spacing w:after="0" w:line="240" w:lineRule="auto"/>
+              <w:rPr>
+                <w:rFonts w:ascii="Calibri" w:eastAsia="Times New Roman" w:hAnsi="Calibri" w:cs="Times New Roman"/>
+                <w:color w:val="000000"/>
+                <w:lang w:eastAsia="en-CA"/>
+              </w:rPr>
+            </w:pPr>
+            <w:r>
+              <w:t>Bretagne</w:t>
             </w:r>
           </w:p>
         </w:tc>
@@ -1325,19 +1409,17 @@
             </w:pPr>
             <w:proofErr w:type="spellStart"/>
             <w:r>
-              <w:rPr>
-                <w:rFonts w:ascii="Calibri" w:eastAsia="Times New Roman" w:hAnsi="Calibri" w:cs="Times New Roman"/>
-                <w:color w:val="000000"/>
-                <w:lang w:eastAsia="en-CA"/>
-              </w:rPr>
               <w:t>Istres</w:t>
             </w:r>
             <w:proofErr w:type="spellEnd"/>
-          </w:p>
-        </w:tc>
-        <w:tc>
-          <w:tcPr>
-            <w:tcW w:w="779" w:type="dxa"/>
+            <w:r>
+              <w:t>-le-Tubes</w:t>
+            </w:r>
+          </w:p>
+        </w:tc>
+        <w:tc>
+          <w:tcPr>
+            <w:tcW w:w="780" w:type="dxa"/>
             <w:tcBorders>
               <w:top w:val="nil"/>
               <w:left w:val="nil"/>
@@ -1389,7 +1471,7 @@
                 <w:color w:val="000000"/>
                 <w:lang w:eastAsia="en-CA"/>
               </w:rPr>
-              <w:t>4</w:t>
+              <w:t>11</w:t>
             </w:r>
           </w:p>
         </w:tc>
@@ -1422,7 +1504,15 @@
                 <w:color w:val="000000"/>
                 <w:lang w:eastAsia="en-CA"/>
               </w:rPr>
-              <w:t>KC-135F</w:t>
+              <w:t>C-135F</w:t>
+            </w:r>
+            <w:r>
+              <w:rPr>
+                <w:rFonts w:ascii="Calibri" w:eastAsia="Times New Roman" w:hAnsi="Calibri" w:cs="Times New Roman"/>
+                <w:color w:val="000000"/>
+                <w:lang w:eastAsia="en-CA"/>
+              </w:rPr>
+              <w:t>R</w:t>
             </w:r>
           </w:p>
         </w:tc>
@@ -1461,40 +1551,40 @@
                 <w:color w:val="000000"/>
                 <w:lang w:eastAsia="en-CA"/>
               </w:rPr>
-              <w:t>EB 2/93</w:t>
-            </w:r>
-          </w:p>
-        </w:tc>
-        <w:tc>
-          <w:tcPr>
-            <w:tcW w:w="1349" w:type="dxa"/>
-            <w:tcBorders>
-              <w:top w:val="nil"/>
-              <w:left w:val="nil"/>
-              <w:bottom w:val="single" w:sz="4" w:space="0" w:color="auto"/>
-              <w:right w:val="single" w:sz="4" w:space="0" w:color="auto"/>
-            </w:tcBorders>
-            <w:shd w:val="clear" w:color="auto" w:fill="auto"/>
-            <w:noWrap/>
-            <w:vAlign w:val="bottom"/>
-            <w:hideMark/>
-          </w:tcPr>
-          <w:p>
-            <w:pPr>
-              <w:spacing w:after="0" w:line="240" w:lineRule="auto"/>
-              <w:rPr>
-                <w:rFonts w:ascii="Calibri" w:eastAsia="Times New Roman" w:hAnsi="Calibri" w:cs="Times New Roman"/>
-                <w:color w:val="000000"/>
-                <w:lang w:eastAsia="en-CA"/>
-              </w:rPr>
-            </w:pPr>
-            <w:r>
-              <w:rPr>
-                <w:rFonts w:ascii="Calibri" w:eastAsia="Times New Roman" w:hAnsi="Calibri" w:cs="Times New Roman"/>
-                <w:color w:val="000000"/>
-                <w:lang w:eastAsia="en-CA"/>
-              </w:rPr>
-              <w:t>Cevennes</w:t>
+              <w:t>EB 1/94</w:t>
+            </w:r>
+          </w:p>
+        </w:tc>
+        <w:tc>
+          <w:tcPr>
+            <w:tcW w:w="1351" w:type="dxa"/>
+            <w:tcBorders>
+              <w:top w:val="nil"/>
+              <w:left w:val="nil"/>
+              <w:bottom w:val="single" w:sz="4" w:space="0" w:color="auto"/>
+              <w:right w:val="single" w:sz="4" w:space="0" w:color="auto"/>
+            </w:tcBorders>
+            <w:shd w:val="clear" w:color="auto" w:fill="auto"/>
+            <w:noWrap/>
+            <w:vAlign w:val="bottom"/>
+            <w:hideMark/>
+          </w:tcPr>
+          <w:p>
+            <w:pPr>
+              <w:spacing w:after="0" w:line="240" w:lineRule="auto"/>
+              <w:rPr>
+                <w:rFonts w:ascii="Calibri" w:eastAsia="Times New Roman" w:hAnsi="Calibri" w:cs="Times New Roman"/>
+                <w:color w:val="000000"/>
+                <w:lang w:eastAsia="en-CA"/>
+              </w:rPr>
+            </w:pPr>
+            <w:r>
+              <w:rPr>
+                <w:rFonts w:ascii="Calibri" w:eastAsia="Times New Roman" w:hAnsi="Calibri" w:cs="Times New Roman"/>
+                <w:color w:val="000000"/>
+                <w:lang w:eastAsia="en-CA"/>
+              </w:rPr>
+              <w:t>Bourbonnais</w:t>
             </w:r>
           </w:p>
         </w:tc>
@@ -1521,19 +1611,21 @@
                 <w:lang w:eastAsia="en-CA"/>
               </w:rPr>
             </w:pPr>
-            <w:r>
-              <w:rPr>
-                <w:rFonts w:ascii="Calibri" w:eastAsia="Times New Roman" w:hAnsi="Calibri" w:cs="Times New Roman"/>
-                <w:color w:val="000000"/>
-                <w:lang w:eastAsia="en-CA"/>
-              </w:rPr>
-              <w:t>Orange</w:t>
-            </w:r>
-          </w:p>
-        </w:tc>
-        <w:tc>
-          <w:tcPr>
-            <w:tcW w:w="779" w:type="dxa"/>
+            <w:proofErr w:type="spellStart"/>
+            <w:r>
+              <w:rPr>
+                <w:rFonts w:ascii="Calibri" w:eastAsia="Times New Roman" w:hAnsi="Calibri" w:cs="Times New Roman"/>
+                <w:color w:val="000000"/>
+                <w:lang w:eastAsia="en-CA"/>
+              </w:rPr>
+              <w:t>Avord</w:t>
+            </w:r>
+            <w:proofErr w:type="spellEnd"/>
+          </w:p>
+        </w:tc>
+        <w:tc>
+          <w:tcPr>
+            <w:tcW w:w="780" w:type="dxa"/>
             <w:tcBorders>
               <w:top w:val="nil"/>
               <w:left w:val="nil"/>
@@ -1585,7 +1677,7 @@
                 <w:color w:val="000000"/>
                 <w:lang w:eastAsia="en-CA"/>
               </w:rPr>
-              <w:t>4</w:t>
+              <w:t>6</w:t>
             </w:r>
           </w:p>
         </w:tc>
@@ -1618,10 +1710,12 @@
                 <w:color w:val="000000"/>
                 <w:lang w:eastAsia="en-CA"/>
               </w:rPr>
-              <w:t>KC-135F</w:t>
-            </w:r>
-          </w:p>
-        </w:tc>
+              <w:t>Mirage IVA</w:t>
+            </w:r>
+          </w:p>
+        </w:tc>
+        <w:bookmarkStart w:id="0" w:name="_GoBack"/>
+        <w:bookmarkEnd w:id="0"/>
       </w:tr>
       <w:tr>
         <w:trPr>
@@ -1657,33 +1751,74 @@
                 <w:color w:val="000000"/>
                 <w:lang w:eastAsia="en-CA"/>
               </w:rPr>
-              <w:t>EB 3/93</w:t>
-            </w:r>
-          </w:p>
-        </w:tc>
-        <w:tc>
-          <w:tcPr>
-            <w:tcW w:w="1349" w:type="dxa"/>
-            <w:tcBorders>
-              <w:top w:val="nil"/>
-              <w:left w:val="nil"/>
-              <w:bottom w:val="single" w:sz="4" w:space="0" w:color="auto"/>
-              <w:right w:val="single" w:sz="4" w:space="0" w:color="auto"/>
-            </w:tcBorders>
-            <w:shd w:val="clear" w:color="auto" w:fill="auto"/>
-            <w:noWrap/>
-            <w:vAlign w:val="bottom"/>
-            <w:hideMark/>
-          </w:tcPr>
-          <w:p>
-            <w:pPr>
-              <w:spacing w:after="0" w:line="240" w:lineRule="auto"/>
-              <w:rPr>
-                <w:rFonts w:ascii="Calibri" w:eastAsia="Times New Roman" w:hAnsi="Calibri" w:cs="Times New Roman"/>
-                <w:color w:val="000000"/>
-                <w:lang w:eastAsia="en-CA"/>
-              </w:rPr>
-            </w:pPr>
+              <w:t>EB 2/94</w:t>
+            </w:r>
+          </w:p>
+        </w:tc>
+        <w:tc>
+          <w:tcPr>
+            <w:tcW w:w="1351" w:type="dxa"/>
+            <w:tcBorders>
+              <w:top w:val="nil"/>
+              <w:left w:val="nil"/>
+              <w:bottom w:val="single" w:sz="4" w:space="0" w:color="auto"/>
+              <w:right w:val="single" w:sz="4" w:space="0" w:color="auto"/>
+            </w:tcBorders>
+            <w:shd w:val="clear" w:color="auto" w:fill="auto"/>
+            <w:noWrap/>
+            <w:vAlign w:val="bottom"/>
+            <w:hideMark/>
+          </w:tcPr>
+          <w:p>
+            <w:pPr>
+              <w:spacing w:after="0" w:line="240" w:lineRule="auto"/>
+              <w:rPr>
+                <w:rFonts w:ascii="Calibri" w:eastAsia="Times New Roman" w:hAnsi="Calibri" w:cs="Times New Roman"/>
+                <w:color w:val="000000"/>
+                <w:lang w:eastAsia="en-CA"/>
+              </w:rPr>
+            </w:pPr>
+            <w:r>
+              <w:rPr>
+                <w:rFonts w:ascii="Calibri" w:eastAsia="Times New Roman" w:hAnsi="Calibri" w:cs="Times New Roman"/>
+                <w:color w:val="000000"/>
+                <w:lang w:eastAsia="en-CA"/>
+              </w:rPr>
+              <w:t>Marne</w:t>
+            </w:r>
+          </w:p>
+        </w:tc>
+        <w:tc>
+          <w:tcPr>
+            <w:tcW w:w="1911" w:type="dxa"/>
+            <w:tcBorders>
+              <w:top w:val="nil"/>
+              <w:left w:val="nil"/>
+              <w:bottom w:val="single" w:sz="4" w:space="0" w:color="auto"/>
+              <w:right w:val="single" w:sz="4" w:space="0" w:color="auto"/>
+            </w:tcBorders>
+            <w:shd w:val="clear" w:color="auto" w:fill="auto"/>
+            <w:noWrap/>
+            <w:vAlign w:val="bottom"/>
+            <w:hideMark/>
+          </w:tcPr>
+          <w:p>
+            <w:pPr>
+              <w:spacing w:after="0" w:line="240" w:lineRule="auto"/>
+              <w:rPr>
+                <w:rFonts w:ascii="Calibri" w:eastAsia="Times New Roman" w:hAnsi="Calibri" w:cs="Times New Roman"/>
+                <w:color w:val="000000"/>
+                <w:lang w:eastAsia="en-CA"/>
+              </w:rPr>
+            </w:pPr>
+            <w:r>
+              <w:rPr>
+                <w:rFonts w:ascii="Calibri" w:eastAsia="Times New Roman" w:hAnsi="Calibri" w:cs="Times New Roman"/>
+                <w:color w:val="000000"/>
+                <w:lang w:eastAsia="en-CA"/>
+              </w:rPr>
+              <w:t xml:space="preserve">St </w:t>
+            </w:r>
             <w:proofErr w:type="spellStart"/>
             <w:r>
               <w:rPr>
@@ -1691,47 +1826,14 @@
                 <w:color w:val="000000"/>
                 <w:lang w:eastAsia="en-CA"/>
               </w:rPr>
-              <w:t>Sambre</w:t>
+              <w:t>Dizier</w:t>
             </w:r>
             <w:proofErr w:type="spellEnd"/>
           </w:p>
         </w:tc>
         <w:tc>
           <w:tcPr>
-            <w:tcW w:w="1911" w:type="dxa"/>
-            <w:tcBorders>
-              <w:top w:val="nil"/>
-              <w:left w:val="nil"/>
-              <w:bottom w:val="single" w:sz="4" w:space="0" w:color="auto"/>
-              <w:right w:val="single" w:sz="4" w:space="0" w:color="auto"/>
-            </w:tcBorders>
-            <w:shd w:val="clear" w:color="auto" w:fill="auto"/>
-            <w:noWrap/>
-            <w:vAlign w:val="bottom"/>
-            <w:hideMark/>
-          </w:tcPr>
-          <w:p>
-            <w:pPr>
-              <w:spacing w:after="0" w:line="240" w:lineRule="auto"/>
-              <w:rPr>
-                <w:rFonts w:ascii="Calibri" w:eastAsia="Times New Roman" w:hAnsi="Calibri" w:cs="Times New Roman"/>
-                <w:color w:val="000000"/>
-                <w:lang w:eastAsia="en-CA"/>
-              </w:rPr>
-            </w:pPr>
-            <w:r>
-              <w:rPr>
-                <w:rFonts w:ascii="Calibri" w:eastAsia="Times New Roman" w:hAnsi="Calibri" w:cs="Times New Roman"/>
-                <w:color w:val="000000"/>
-                <w:lang w:eastAsia="en-CA"/>
-              </w:rPr>
-              <w:t>Cambrie</w:t>
-            </w:r>
-          </w:p>
-        </w:tc>
-        <w:tc>
-          <w:tcPr>
-            <w:tcW w:w="779" w:type="dxa"/>
+            <w:tcW w:w="780" w:type="dxa"/>
             <w:tcBorders>
               <w:top w:val="nil"/>
               <w:left w:val="nil"/>
@@ -1783,7 +1885,7 @@
                 <w:color w:val="000000"/>
                 <w:lang w:eastAsia="en-CA"/>
               </w:rPr>
-              <w:t>4</w:t>
+              <w:t>6</w:t>
             </w:r>
           </w:p>
         </w:tc>
@@ -1816,7 +1918,7 @@
                 <w:color w:val="000000"/>
                 <w:lang w:eastAsia="en-CA"/>
               </w:rPr>
-              <w:t>KC-135F</w:t>
+              <w:t>Mirage IVA</w:t>
             </w:r>
           </w:p>
         </w:tc>
@@ -1855,41 +1957,43 @@
                 <w:color w:val="000000"/>
                 <w:lang w:eastAsia="en-CA"/>
               </w:rPr>
-              <w:t>EB 1/94</w:t>
-            </w:r>
-          </w:p>
-        </w:tc>
-        <w:tc>
-          <w:tcPr>
-            <w:tcW w:w="1349" w:type="dxa"/>
-            <w:tcBorders>
-              <w:top w:val="nil"/>
-              <w:left w:val="nil"/>
-              <w:bottom w:val="single" w:sz="4" w:space="0" w:color="auto"/>
-              <w:right w:val="single" w:sz="4" w:space="0" w:color="auto"/>
-            </w:tcBorders>
-            <w:shd w:val="clear" w:color="auto" w:fill="auto"/>
-            <w:noWrap/>
-            <w:vAlign w:val="bottom"/>
-            <w:hideMark/>
-          </w:tcPr>
-          <w:p>
-            <w:pPr>
-              <w:spacing w:after="0" w:line="240" w:lineRule="auto"/>
-              <w:rPr>
-                <w:rFonts w:ascii="Calibri" w:eastAsia="Times New Roman" w:hAnsi="Calibri" w:cs="Times New Roman"/>
-                <w:color w:val="000000"/>
-                <w:lang w:eastAsia="en-CA"/>
-              </w:rPr>
-            </w:pPr>
-            <w:r>
-              <w:rPr>
-                <w:rFonts w:ascii="Calibri" w:eastAsia="Times New Roman" w:hAnsi="Calibri" w:cs="Times New Roman"/>
-                <w:color w:val="000000"/>
-                <w:lang w:eastAsia="en-CA"/>
-              </w:rPr>
-              <w:t>Bourbonnais</w:t>
-            </w:r>
+              <w:t>EB 3/94</w:t>
+            </w:r>
+          </w:p>
+        </w:tc>
+        <w:tc>
+          <w:tcPr>
+            <w:tcW w:w="1351" w:type="dxa"/>
+            <w:tcBorders>
+              <w:top w:val="nil"/>
+              <w:left w:val="nil"/>
+              <w:bottom w:val="single" w:sz="4" w:space="0" w:color="auto"/>
+              <w:right w:val="single" w:sz="4" w:space="0" w:color="auto"/>
+            </w:tcBorders>
+            <w:shd w:val="clear" w:color="auto" w:fill="auto"/>
+            <w:noWrap/>
+            <w:vAlign w:val="bottom"/>
+            <w:hideMark/>
+          </w:tcPr>
+          <w:p>
+            <w:pPr>
+              <w:spacing w:after="0" w:line="240" w:lineRule="auto"/>
+              <w:rPr>
+                <w:rFonts w:ascii="Calibri" w:eastAsia="Times New Roman" w:hAnsi="Calibri" w:cs="Times New Roman"/>
+                <w:color w:val="000000"/>
+                <w:lang w:eastAsia="en-CA"/>
+              </w:rPr>
+            </w:pPr>
+            <w:proofErr w:type="spellStart"/>
+            <w:r>
+              <w:rPr>
+                <w:rFonts w:ascii="Calibri" w:eastAsia="Times New Roman" w:hAnsi="Calibri" w:cs="Times New Roman"/>
+                <w:color w:val="000000"/>
+                <w:lang w:eastAsia="en-CA"/>
+              </w:rPr>
+              <w:t>Arbois</w:t>
+            </w:r>
+            <w:proofErr w:type="spellEnd"/>
           </w:p>
         </w:tc>
         <w:tc>
@@ -1922,420 +2026,14 @@
                 <w:color w:val="000000"/>
                 <w:lang w:eastAsia="en-CA"/>
               </w:rPr>
-              <w:t>Avord</w:t>
+              <w:t>Luxeuil</w:t>
             </w:r>
             <w:proofErr w:type="spellEnd"/>
           </w:p>
         </w:tc>
         <w:tc>
           <w:tcPr>
-            <w:tcW w:w="779" w:type="dxa"/>
-            <w:tcBorders>
-              <w:top w:val="nil"/>
-              <w:left w:val="nil"/>
-              <w:bottom w:val="single" w:sz="4" w:space="0" w:color="auto"/>
-              <w:right w:val="single" w:sz="4" w:space="0" w:color="auto"/>
-            </w:tcBorders>
-            <w:shd w:val="clear" w:color="auto" w:fill="auto"/>
-            <w:noWrap/>
-            <w:hideMark/>
-          </w:tcPr>
-          <w:p>
-            <w:pPr>
-              <w:spacing w:after="0"/>
-            </w:pPr>
-            <w:proofErr w:type="spellStart"/>
-            <w:r>
-              <w:t>CoFAS</w:t>
-            </w:r>
-            <w:proofErr w:type="spellEnd"/>
-          </w:p>
-        </w:tc>
-        <w:tc>
-          <w:tcPr>
-            <w:tcW w:w="640" w:type="dxa"/>
-            <w:tcBorders>
-              <w:top w:val="nil"/>
-              <w:left w:val="nil"/>
-              <w:bottom w:val="single" w:sz="4" w:space="0" w:color="auto"/>
-              <w:right w:val="single" w:sz="4" w:space="0" w:color="auto"/>
-            </w:tcBorders>
-            <w:shd w:val="clear" w:color="auto" w:fill="auto"/>
-            <w:noWrap/>
-            <w:vAlign w:val="bottom"/>
-            <w:hideMark/>
-          </w:tcPr>
-          <w:p>
-            <w:pPr>
-              <w:spacing w:after="0" w:line="240" w:lineRule="auto"/>
-              <w:jc w:val="center"/>
-              <w:rPr>
-                <w:rFonts w:ascii="Calibri" w:eastAsia="Times New Roman" w:hAnsi="Calibri" w:cs="Times New Roman"/>
-                <w:color w:val="000000"/>
-                <w:lang w:eastAsia="en-CA"/>
-              </w:rPr>
-            </w:pPr>
-            <w:r>
-              <w:rPr>
-                <w:rFonts w:ascii="Calibri" w:eastAsia="Times New Roman" w:hAnsi="Calibri" w:cs="Times New Roman"/>
-                <w:color w:val="000000"/>
-                <w:lang w:eastAsia="en-CA"/>
-              </w:rPr>
-              <w:t>6</w:t>
-            </w:r>
-          </w:p>
-        </w:tc>
-        <w:tc>
-          <w:tcPr>
-            <w:tcW w:w="1841" w:type="dxa"/>
-            <w:tcBorders>
-              <w:top w:val="nil"/>
-              <w:left w:val="nil"/>
-              <w:bottom w:val="single" w:sz="4" w:space="0" w:color="auto"/>
-              <w:right w:val="single" w:sz="4" w:space="0" w:color="auto"/>
-            </w:tcBorders>
-            <w:shd w:val="clear" w:color="auto" w:fill="auto"/>
-            <w:noWrap/>
-            <w:vAlign w:val="bottom"/>
-            <w:hideMark/>
-          </w:tcPr>
-          <w:p>
-            <w:pPr>
-              <w:spacing w:after="0" w:line="240" w:lineRule="auto"/>
-              <w:rPr>
-                <w:rFonts w:ascii="Calibri" w:eastAsia="Times New Roman" w:hAnsi="Calibri" w:cs="Times New Roman"/>
-                <w:color w:val="000000"/>
-                <w:lang w:eastAsia="en-CA"/>
-              </w:rPr>
-            </w:pPr>
-            <w:r>
-              <w:rPr>
-                <w:rFonts w:ascii="Calibri" w:eastAsia="Times New Roman" w:hAnsi="Calibri" w:cs="Times New Roman"/>
-                <w:color w:val="000000"/>
-                <w:lang w:eastAsia="en-CA"/>
-              </w:rPr>
-              <w:t>Mirage IVA</w:t>
-            </w:r>
-          </w:p>
-        </w:tc>
-      </w:tr>
-      <w:tr>
-        <w:trPr>
-          <w:trHeight w:val="315"/>
-        </w:trPr>
-        <w:tc>
-          <w:tcPr>
-            <w:tcW w:w="1140" w:type="dxa"/>
-            <w:tcBorders>
-              <w:top w:val="nil"/>
-              <w:left w:val="single" w:sz="8" w:space="0" w:color="auto"/>
-              <w:bottom w:val="single" w:sz="4" w:space="0" w:color="auto"/>
-              <w:right w:val="single" w:sz="4" w:space="0" w:color="auto"/>
-            </w:tcBorders>
-            <w:shd w:val="clear" w:color="auto" w:fill="auto"/>
-            <w:noWrap/>
-            <w:vAlign w:val="bottom"/>
-            <w:hideMark/>
-          </w:tcPr>
-          <w:p>
-            <w:pPr>
-              <w:spacing w:after="0" w:line="240" w:lineRule="auto"/>
-              <w:jc w:val="center"/>
-              <w:rPr>
-                <w:rFonts w:ascii="Calibri" w:eastAsia="Times New Roman" w:hAnsi="Calibri" w:cs="Times New Roman"/>
-                <w:color w:val="000000"/>
-                <w:lang w:eastAsia="en-CA"/>
-              </w:rPr>
-            </w:pPr>
-            <w:r>
-              <w:rPr>
-                <w:rFonts w:ascii="Calibri" w:eastAsia="Times New Roman" w:hAnsi="Calibri" w:cs="Times New Roman"/>
-                <w:color w:val="000000"/>
-                <w:lang w:eastAsia="en-CA"/>
-              </w:rPr>
-              <w:t>EB 2/94</w:t>
-            </w:r>
-          </w:p>
-        </w:tc>
-        <w:tc>
-          <w:tcPr>
-            <w:tcW w:w="1349" w:type="dxa"/>
-            <w:tcBorders>
-              <w:top w:val="nil"/>
-              <w:left w:val="nil"/>
-              <w:bottom w:val="single" w:sz="4" w:space="0" w:color="auto"/>
-              <w:right w:val="single" w:sz="4" w:space="0" w:color="auto"/>
-            </w:tcBorders>
-            <w:shd w:val="clear" w:color="auto" w:fill="auto"/>
-            <w:noWrap/>
-            <w:vAlign w:val="bottom"/>
-            <w:hideMark/>
-          </w:tcPr>
-          <w:p>
-            <w:pPr>
-              <w:spacing w:after="0" w:line="240" w:lineRule="auto"/>
-              <w:rPr>
-                <w:rFonts w:ascii="Calibri" w:eastAsia="Times New Roman" w:hAnsi="Calibri" w:cs="Times New Roman"/>
-                <w:color w:val="000000"/>
-                <w:lang w:eastAsia="en-CA"/>
-              </w:rPr>
-            </w:pPr>
-            <w:r>
-              <w:rPr>
-                <w:rFonts w:ascii="Calibri" w:eastAsia="Times New Roman" w:hAnsi="Calibri" w:cs="Times New Roman"/>
-                <w:color w:val="000000"/>
-                <w:lang w:eastAsia="en-CA"/>
-              </w:rPr>
-              <w:t>Marne</w:t>
-            </w:r>
-          </w:p>
-        </w:tc>
-        <w:tc>
-          <w:tcPr>
-            <w:tcW w:w="1911" w:type="dxa"/>
-            <w:tcBorders>
-              <w:top w:val="nil"/>
-              <w:left w:val="nil"/>
-              <w:bottom w:val="single" w:sz="4" w:space="0" w:color="auto"/>
-              <w:right w:val="single" w:sz="4" w:space="0" w:color="auto"/>
-            </w:tcBorders>
-            <w:shd w:val="clear" w:color="auto" w:fill="auto"/>
-            <w:noWrap/>
-            <w:vAlign w:val="bottom"/>
-            <w:hideMark/>
-          </w:tcPr>
-          <w:p>
-            <w:pPr>
-              <w:spacing w:after="0" w:line="240" w:lineRule="auto"/>
-              <w:rPr>
-                <w:rFonts w:ascii="Calibri" w:eastAsia="Times New Roman" w:hAnsi="Calibri" w:cs="Times New Roman"/>
-                <w:color w:val="000000"/>
-                <w:lang w:eastAsia="en-CA"/>
-              </w:rPr>
-            </w:pPr>
-            <w:r>
-              <w:rPr>
-                <w:rFonts w:ascii="Calibri" w:eastAsia="Times New Roman" w:hAnsi="Calibri" w:cs="Times New Roman"/>
-                <w:color w:val="000000"/>
-                <w:lang w:eastAsia="en-CA"/>
-              </w:rPr>
-              <w:t xml:space="preserve">St </w:t>
-            </w:r>
-            <w:proofErr w:type="spellStart"/>
-            <w:r>
-              <w:rPr>
-                <w:rFonts w:ascii="Calibri" w:eastAsia="Times New Roman" w:hAnsi="Calibri" w:cs="Times New Roman"/>
-                <w:color w:val="000000"/>
-                <w:lang w:eastAsia="en-CA"/>
-              </w:rPr>
-              <w:t>Dizier</w:t>
-            </w:r>
-            <w:proofErr w:type="spellEnd"/>
-          </w:p>
-        </w:tc>
-        <w:tc>
-          <w:tcPr>
-            <w:tcW w:w="779" w:type="dxa"/>
-            <w:tcBorders>
-              <w:top w:val="nil"/>
-              <w:left w:val="nil"/>
-              <w:bottom w:val="single" w:sz="4" w:space="0" w:color="auto"/>
-              <w:right w:val="single" w:sz="4" w:space="0" w:color="auto"/>
-            </w:tcBorders>
-            <w:shd w:val="clear" w:color="auto" w:fill="auto"/>
-            <w:noWrap/>
-            <w:hideMark/>
-          </w:tcPr>
-          <w:p>
-            <w:pPr>
-              <w:spacing w:after="0"/>
-            </w:pPr>
-            <w:proofErr w:type="spellStart"/>
-            <w:r>
-              <w:t>CoFAS</w:t>
-            </w:r>
-            <w:proofErr w:type="spellEnd"/>
-          </w:p>
-        </w:tc>
-        <w:tc>
-          <w:tcPr>
-            <w:tcW w:w="640" w:type="dxa"/>
-            <w:tcBorders>
-              <w:top w:val="nil"/>
-              <w:left w:val="nil"/>
-              <w:bottom w:val="single" w:sz="4" w:space="0" w:color="auto"/>
-              <w:right w:val="single" w:sz="4" w:space="0" w:color="auto"/>
-            </w:tcBorders>
-            <w:shd w:val="clear" w:color="auto" w:fill="auto"/>
-            <w:noWrap/>
-            <w:vAlign w:val="bottom"/>
-            <w:hideMark/>
-          </w:tcPr>
-          <w:p>
-            <w:pPr>
-              <w:spacing w:after="0" w:line="240" w:lineRule="auto"/>
-              <w:jc w:val="center"/>
-              <w:rPr>
-                <w:rFonts w:ascii="Calibri" w:eastAsia="Times New Roman" w:hAnsi="Calibri" w:cs="Times New Roman"/>
-                <w:color w:val="000000"/>
-                <w:lang w:eastAsia="en-CA"/>
-              </w:rPr>
-            </w:pPr>
-            <w:r>
-              <w:rPr>
-                <w:rFonts w:ascii="Calibri" w:eastAsia="Times New Roman" w:hAnsi="Calibri" w:cs="Times New Roman"/>
-                <w:color w:val="000000"/>
-                <w:lang w:eastAsia="en-CA"/>
-              </w:rPr>
-              <w:t>6</w:t>
-            </w:r>
-          </w:p>
-        </w:tc>
-        <w:tc>
-          <w:tcPr>
-            <w:tcW w:w="1841" w:type="dxa"/>
-            <w:tcBorders>
-              <w:top w:val="nil"/>
-              <w:left w:val="nil"/>
-              <w:bottom w:val="single" w:sz="4" w:space="0" w:color="auto"/>
-              <w:right w:val="single" w:sz="4" w:space="0" w:color="auto"/>
-            </w:tcBorders>
-            <w:shd w:val="clear" w:color="auto" w:fill="auto"/>
-            <w:noWrap/>
-            <w:vAlign w:val="bottom"/>
-            <w:hideMark/>
-          </w:tcPr>
-          <w:p>
-            <w:pPr>
-              <w:spacing w:after="0" w:line="240" w:lineRule="auto"/>
-              <w:rPr>
-                <w:rFonts w:ascii="Calibri" w:eastAsia="Times New Roman" w:hAnsi="Calibri" w:cs="Times New Roman"/>
-                <w:color w:val="000000"/>
-                <w:lang w:eastAsia="en-CA"/>
-              </w:rPr>
-            </w:pPr>
-            <w:r>
-              <w:rPr>
-                <w:rFonts w:ascii="Calibri" w:eastAsia="Times New Roman" w:hAnsi="Calibri" w:cs="Times New Roman"/>
-                <w:color w:val="000000"/>
-                <w:lang w:eastAsia="en-CA"/>
-              </w:rPr>
-              <w:t>Mirage IVA</w:t>
-            </w:r>
-          </w:p>
-        </w:tc>
-      </w:tr>
-      <w:tr>
-        <w:trPr>
-          <w:trHeight w:val="315"/>
-        </w:trPr>
-        <w:tc>
-          <w:tcPr>
-            <w:tcW w:w="1140" w:type="dxa"/>
-            <w:tcBorders>
-              <w:top w:val="nil"/>
-              <w:left w:val="single" w:sz="8" w:space="0" w:color="auto"/>
-              <w:bottom w:val="single" w:sz="4" w:space="0" w:color="auto"/>
-              <w:right w:val="single" w:sz="4" w:space="0" w:color="auto"/>
-            </w:tcBorders>
-            <w:shd w:val="clear" w:color="auto" w:fill="auto"/>
-            <w:noWrap/>
-            <w:vAlign w:val="bottom"/>
-            <w:hideMark/>
-          </w:tcPr>
-          <w:p>
-            <w:pPr>
-              <w:spacing w:after="0" w:line="240" w:lineRule="auto"/>
-              <w:jc w:val="center"/>
-              <w:rPr>
-                <w:rFonts w:ascii="Calibri" w:eastAsia="Times New Roman" w:hAnsi="Calibri" w:cs="Times New Roman"/>
-                <w:color w:val="000000"/>
-                <w:lang w:eastAsia="en-CA"/>
-              </w:rPr>
-            </w:pPr>
-            <w:r>
-              <w:rPr>
-                <w:rFonts w:ascii="Calibri" w:eastAsia="Times New Roman" w:hAnsi="Calibri" w:cs="Times New Roman"/>
-                <w:color w:val="000000"/>
-                <w:lang w:eastAsia="en-CA"/>
-              </w:rPr>
-              <w:t>EB 3/94</w:t>
-            </w:r>
-          </w:p>
-        </w:tc>
-        <w:tc>
-          <w:tcPr>
-            <w:tcW w:w="1349" w:type="dxa"/>
-            <w:tcBorders>
-              <w:top w:val="nil"/>
-              <w:left w:val="nil"/>
-              <w:bottom w:val="single" w:sz="4" w:space="0" w:color="auto"/>
-              <w:right w:val="single" w:sz="4" w:space="0" w:color="auto"/>
-            </w:tcBorders>
-            <w:shd w:val="clear" w:color="auto" w:fill="auto"/>
-            <w:noWrap/>
-            <w:vAlign w:val="bottom"/>
-            <w:hideMark/>
-          </w:tcPr>
-          <w:p>
-            <w:pPr>
-              <w:spacing w:after="0" w:line="240" w:lineRule="auto"/>
-              <w:rPr>
-                <w:rFonts w:ascii="Calibri" w:eastAsia="Times New Roman" w:hAnsi="Calibri" w:cs="Times New Roman"/>
-                <w:color w:val="000000"/>
-                <w:lang w:eastAsia="en-CA"/>
-              </w:rPr>
-            </w:pPr>
-            <w:proofErr w:type="spellStart"/>
-            <w:r>
-              <w:rPr>
-                <w:rFonts w:ascii="Calibri" w:eastAsia="Times New Roman" w:hAnsi="Calibri" w:cs="Times New Roman"/>
-                <w:color w:val="000000"/>
-                <w:lang w:eastAsia="en-CA"/>
-              </w:rPr>
-              <w:t>Arbois</w:t>
-            </w:r>
-            <w:proofErr w:type="spellEnd"/>
-          </w:p>
-        </w:tc>
-        <w:tc>
-          <w:tcPr>
-            <w:tcW w:w="1911" w:type="dxa"/>
-            <w:tcBorders>
-              <w:top w:val="nil"/>
-              <w:left w:val="nil"/>
-              <w:bottom w:val="single" w:sz="4" w:space="0" w:color="auto"/>
-              <w:right w:val="single" w:sz="4" w:space="0" w:color="auto"/>
-            </w:tcBorders>
-            <w:shd w:val="clear" w:color="auto" w:fill="auto"/>
-            <w:noWrap/>
-            <w:vAlign w:val="bottom"/>
-            <w:hideMark/>
-          </w:tcPr>
-          <w:p>
-            <w:pPr>
-              <w:spacing w:after="0" w:line="240" w:lineRule="auto"/>
-              <w:rPr>
-                <w:rFonts w:ascii="Calibri" w:eastAsia="Times New Roman" w:hAnsi="Calibri" w:cs="Times New Roman"/>
-                <w:color w:val="000000"/>
-                <w:lang w:eastAsia="en-CA"/>
-              </w:rPr>
-            </w:pPr>
-            <w:proofErr w:type="spellStart"/>
-            <w:r>
-              <w:rPr>
-                <w:rFonts w:ascii="Calibri" w:eastAsia="Times New Roman" w:hAnsi="Calibri" w:cs="Times New Roman"/>
-                <w:color w:val="000000"/>
-                <w:lang w:eastAsia="en-CA"/>
-              </w:rPr>
-              <w:t>Luxeuil</w:t>
-            </w:r>
-            <w:proofErr w:type="spellEnd"/>
-          </w:p>
-        </w:tc>
-        <w:tc>
-          <w:tcPr>
-            <w:tcW w:w="779" w:type="dxa"/>
+            <w:tcW w:w="780" w:type="dxa"/>
             <w:tcBorders>
               <w:top w:val="nil"/>
               <w:left w:val="nil"/>
@@ -2485,7 +2183,6 @@
           <w:noProof/>
           <w:lang w:eastAsia="en-CA"/>
         </w:rPr>
-        <w:lastRenderedPageBreak/>
         <w:drawing>
           <wp:inline distT="0" distB="0" distL="0" distR="0" wp14:anchorId="75D362CA" wp14:editId="4981CB5B">
             <wp:extent cx="4114800" cy="2833059"/>
@@ -2809,7 +2506,6 @@
     </w:p>
     <w:p>
       <w:r>
-        <w:lastRenderedPageBreak/>
         <w:t>The Mirage 2000C was designed as a modern interceptor with a secondary strike role.  This aircraft was meant to be the French answer to the F-16 and has certainly evolved into multiple variants and roles</w:t>
       </w:r>
       <w:r>
@@ -5813,7 +5509,6 @@
           <w:noProof/>
           <w:lang w:eastAsia="en-CA"/>
         </w:rPr>
-        <w:lastRenderedPageBreak/>
         <w:drawing>
           <wp:inline distT="0" distB="0" distL="0" distR="0" wp14:anchorId="603D69A1" wp14:editId="2F0A3462">
             <wp:extent cx="4419600" cy="2948335"/>
@@ -5940,7 +5635,6 @@
           <w:noProof/>
           <w:lang w:eastAsia="en-CA"/>
         </w:rPr>
-        <w:lastRenderedPageBreak/>
         <w:drawing>
           <wp:inline distT="0" distB="0" distL="0" distR="0">
             <wp:extent cx="4400550" cy="3248065"/>
@@ -6123,11 +5817,7 @@
         <w:t xml:space="preserve"> is added</w:t>
       </w:r>
       <w:r>
-        <w:t xml:space="preserve">, and it has a </w:t>
-      </w:r>
-      <w:r>
-        <w:lastRenderedPageBreak/>
-        <w:t>precision navigation system with terrain avoidance radar.</w:t>
+        <w:t>, and it has a precision navigation system with terrain avoidance radar.</w:t>
       </w:r>
       <w:r>
         <w:t xml:space="preserve"> 75 of this version were produced and operated by four squadrons of the 4</w:t>
@@ -8447,7 +8137,6 @@
                 <w:color w:val="000000"/>
                 <w:lang w:eastAsia="en-CA"/>
               </w:rPr>
-              <w:lastRenderedPageBreak/>
               <w:t>EC 3/6</w:t>
             </w:r>
           </w:p>
@@ -12108,8 +11797,6 @@
           </wp:inline>
         </w:drawing>
       </w:r>
-      <w:bookmarkStart w:id="0" w:name="_GoBack"/>
-      <w:bookmarkEnd w:id="0"/>
     </w:p>
     <w:sectPr>
       <w:pgSz w:w="12240" w:h="15840"/>
@@ -12519,7 +12206,6 @@
   <w:style w:type="character" w:default="1" w:styleId="DefaultParagraphFont">
     <w:name w:val="Default Paragraph Font"/>
     <w:uiPriority w:val="1"/>
-    <w:semiHidden/>
     <w:unhideWhenUsed/>
   </w:style>
   <w:style w:type="table" w:default="1" w:styleId="TableNormal">

</xml_diff>